<commit_message>
Small changes in order to use JSON
</commit_message>
<xml_diff>
--- a/Opdracht1/Opdracht1.docx
+++ b/Opdracht1/Opdracht1.docx
@@ -5,16 +5,28 @@
     <w:p>
       <w:pPr>
         <w:pStyle w:val="Titel"/>
-      </w:pPr>
-      <w:r>
+        <w:rPr>
+          <w:lang w:val="en-US"/>
+        </w:rPr>
+      </w:pPr>
+      <w:r>
+        <w:rPr>
+          <w:lang w:val="en-US"/>
+        </w:rPr>
         <w:t>Practicum Cloud Technology &amp; Security 1</w:t>
       </w:r>
     </w:p>
     <w:p>
       <w:pPr>
         <w:pStyle w:val="Ondertitel"/>
-      </w:pPr>
-      <w:r>
+        <w:rPr>
+          <w:lang w:val="en-US"/>
+        </w:rPr>
+      </w:pPr>
+      <w:r>
+        <w:rPr>
+          <w:lang w:val="en-US"/>
+        </w:rPr>
         <w:t>Qing Scholten (20208294)</w:t>
       </w:r>
     </w:p>
@@ -45,14 +57,7 @@
           <w:i/>
           <w:iCs/>
         </w:rPr>
-        <w:t>print("Jan", 22</w:t>
-      </w:r>
-      <w:r>
-        <w:rPr>
-          <w:i/>
-          <w:iCs/>
-        </w:rPr>
-        <w:t>)</w:t>
+        <w:t>print("Jan", 22)</w:t>
       </w:r>
       <w:r>
         <w:t>”</w:t>
@@ -64,6 +69,9 @@
         <w:br/>
       </w:r>
       <w:r>
+        <w:rPr>
+          <w:noProof/>
+        </w:rPr>
         <w:drawing>
           <wp:inline distT="0" distB="0" distL="0" distR="0" wp14:anchorId="3CED586E" wp14:editId="0557BF26">
             <wp:extent cx="5760720" cy="1981835"/>
@@ -112,21 +120,78 @@
       <w:r>
         <w:t>Het programma stopt nadat “</w:t>
       </w:r>
+      <w:proofErr w:type="spellStart"/>
       <w:r>
         <w:rPr>
           <w:i/>
           <w:iCs/>
         </w:rPr>
-        <w:t>const mytimeout = setTimeout(function(){print("Kwik", 26)},5000);</w:t>
-      </w:r>
-      <w:r>
-        <w:t>” is uitgevoerd. Deze code zorgt er voor dat er een 5 seconden time-out is voordat de “</w:t>
-      </w:r>
+        <w:t>const</w:t>
+      </w:r>
+      <w:proofErr w:type="spellEnd"/>
       <w:r>
         <w:rPr>
           <w:i/>
           <w:iCs/>
         </w:rPr>
+        <w:t xml:space="preserve"> </w:t>
+      </w:r>
+      <w:proofErr w:type="spellStart"/>
+      <w:r>
+        <w:rPr>
+          <w:i/>
+          <w:iCs/>
+        </w:rPr>
+        <w:t>mytimeout</w:t>
+      </w:r>
+      <w:proofErr w:type="spellEnd"/>
+      <w:r>
+        <w:rPr>
+          <w:i/>
+          <w:iCs/>
+        </w:rPr>
+        <w:t xml:space="preserve"> = </w:t>
+      </w:r>
+      <w:proofErr w:type="spellStart"/>
+      <w:r>
+        <w:rPr>
+          <w:i/>
+          <w:iCs/>
+        </w:rPr>
+        <w:t>setTimeout</w:t>
+      </w:r>
+      <w:proofErr w:type="spellEnd"/>
+      <w:r>
+        <w:rPr>
+          <w:i/>
+          <w:iCs/>
+        </w:rPr>
+        <w:t>(</w:t>
+      </w:r>
+      <w:proofErr w:type="spellStart"/>
+      <w:r>
+        <w:rPr>
+          <w:i/>
+          <w:iCs/>
+        </w:rPr>
+        <w:t>function</w:t>
+      </w:r>
+      <w:proofErr w:type="spellEnd"/>
+      <w:r>
+        <w:rPr>
+          <w:i/>
+          <w:iCs/>
+        </w:rPr>
+        <w:t>(){print("Kwik", 26)},5000);</w:t>
+      </w:r>
+      <w:r>
+        <w:t>” is uitgevoerd. Deze code zorgt er voor dat er een 5 seconden time-out is voordat de “</w:t>
+      </w:r>
+      <w:r>
+        <w:rPr>
+          <w:i/>
+          <w:iCs/>
+        </w:rPr>
         <w:t>print(“Kwik”, 26)</w:t>
       </w:r>
       <w:r>
@@ -136,6 +201,9 @@
         <w:br/>
       </w:r>
       <w:r>
+        <w:rPr>
+          <w:noProof/>
+        </w:rPr>
         <w:drawing>
           <wp:inline distT="0" distB="0" distL="0" distR="0" wp14:anchorId="67BAEDB7" wp14:editId="078D4857">
             <wp:extent cx="5760720" cy="2413635"/>
@@ -184,21 +252,78 @@
       <w:r>
         <w:t>Het programma stopt niet. Door de “</w:t>
       </w:r>
+      <w:proofErr w:type="spellStart"/>
       <w:r>
         <w:rPr>
           <w:i/>
           <w:iCs/>
         </w:rPr>
-        <w:t>const myinterval = setInterval(function(){print("Kwik", 26)}, 5000);</w:t>
-      </w:r>
-      <w:r>
-        <w:t>” wordt na elke 5 seconden de functie “</w:t>
-      </w:r>
+        <w:t>const</w:t>
+      </w:r>
+      <w:proofErr w:type="spellEnd"/>
       <w:r>
         <w:rPr>
           <w:i/>
           <w:iCs/>
         </w:rPr>
+        <w:t xml:space="preserve"> </w:t>
+      </w:r>
+      <w:proofErr w:type="spellStart"/>
+      <w:r>
+        <w:rPr>
+          <w:i/>
+          <w:iCs/>
+        </w:rPr>
+        <w:t>myinterval</w:t>
+      </w:r>
+      <w:proofErr w:type="spellEnd"/>
+      <w:r>
+        <w:rPr>
+          <w:i/>
+          <w:iCs/>
+        </w:rPr>
+        <w:t xml:space="preserve"> = </w:t>
+      </w:r>
+      <w:proofErr w:type="spellStart"/>
+      <w:r>
+        <w:rPr>
+          <w:i/>
+          <w:iCs/>
+        </w:rPr>
+        <w:t>setInterval</w:t>
+      </w:r>
+      <w:proofErr w:type="spellEnd"/>
+      <w:r>
+        <w:rPr>
+          <w:i/>
+          <w:iCs/>
+        </w:rPr>
+        <w:t>(</w:t>
+      </w:r>
+      <w:proofErr w:type="spellStart"/>
+      <w:r>
+        <w:rPr>
+          <w:i/>
+          <w:iCs/>
+        </w:rPr>
+        <w:t>function</w:t>
+      </w:r>
+      <w:proofErr w:type="spellEnd"/>
+      <w:r>
+        <w:rPr>
+          <w:i/>
+          <w:iCs/>
+        </w:rPr>
+        <w:t>(){print("Kwik", 26)}, 5000);</w:t>
+      </w:r>
+      <w:r>
+        <w:t>” wordt na elke 5 seconden de functie “</w:t>
+      </w:r>
+      <w:r>
+        <w:rPr>
+          <w:i/>
+          <w:iCs/>
+        </w:rPr>
         <w:t>print(“Kwik”, 26)</w:t>
       </w:r>
       <w:r>
@@ -212,6 +337,9 @@
         <w:br/>
       </w:r>
       <w:r>
+        <w:rPr>
+          <w:noProof/>
+        </w:rPr>
         <w:drawing>
           <wp:inline distT="0" distB="0" distL="0" distR="0" wp14:anchorId="5B3073AE" wp14:editId="3464EE89">
             <wp:extent cx="5760720" cy="3090545"/>
@@ -260,12 +388,101 @@
       <w:r>
         <w:t>Het script stopt 20 seconden nadat “</w:t>
       </w:r>
+      <w:proofErr w:type="spellStart"/>
       <w:r>
         <w:rPr>
           <w:i/>
           <w:iCs/>
         </w:rPr>
-        <w:t>const myend = setTimeout(function(){clearInterval(myinterval)}, 20000);</w:t>
+        <w:t>const</w:t>
+      </w:r>
+      <w:proofErr w:type="spellEnd"/>
+      <w:r>
+        <w:rPr>
+          <w:i/>
+          <w:iCs/>
+        </w:rPr>
+        <w:t xml:space="preserve"> </w:t>
+      </w:r>
+      <w:proofErr w:type="spellStart"/>
+      <w:r>
+        <w:rPr>
+          <w:i/>
+          <w:iCs/>
+        </w:rPr>
+        <w:t>myend</w:t>
+      </w:r>
+      <w:proofErr w:type="spellEnd"/>
+      <w:r>
+        <w:rPr>
+          <w:i/>
+          <w:iCs/>
+        </w:rPr>
+        <w:t xml:space="preserve"> = </w:t>
+      </w:r>
+      <w:proofErr w:type="spellStart"/>
+      <w:r>
+        <w:rPr>
+          <w:i/>
+          <w:iCs/>
+        </w:rPr>
+        <w:t>setTimeout</w:t>
+      </w:r>
+      <w:proofErr w:type="spellEnd"/>
+      <w:r>
+        <w:rPr>
+          <w:i/>
+          <w:iCs/>
+        </w:rPr>
+        <w:t>(</w:t>
+      </w:r>
+      <w:proofErr w:type="spellStart"/>
+      <w:r>
+        <w:rPr>
+          <w:i/>
+          <w:iCs/>
+        </w:rPr>
+        <w:t>function</w:t>
+      </w:r>
+      <w:proofErr w:type="spellEnd"/>
+      <w:r>
+        <w:rPr>
+          <w:i/>
+          <w:iCs/>
+        </w:rPr>
+        <w:t>(){</w:t>
+      </w:r>
+      <w:proofErr w:type="spellStart"/>
+      <w:r>
+        <w:rPr>
+          <w:i/>
+          <w:iCs/>
+        </w:rPr>
+        <w:t>clearInterval</w:t>
+      </w:r>
+      <w:proofErr w:type="spellEnd"/>
+      <w:r>
+        <w:rPr>
+          <w:i/>
+          <w:iCs/>
+        </w:rPr>
+        <w:t>(</w:t>
+      </w:r>
+      <w:proofErr w:type="spellStart"/>
+      <w:r>
+        <w:rPr>
+          <w:i/>
+          <w:iCs/>
+        </w:rPr>
+        <w:t>myinterval</w:t>
+      </w:r>
+      <w:proofErr w:type="spellEnd"/>
+      <w:r>
+        <w:rPr>
+          <w:i/>
+          <w:iCs/>
+        </w:rPr>
+        <w:t>)}, 20000);</w:t>
       </w:r>
       <w:r>
         <w:t>” is uitgevoerd. De</w:t>
@@ -277,6 +494,9 @@
         <w:br/>
       </w:r>
       <w:r>
+        <w:rPr>
+          <w:noProof/>
+        </w:rPr>
         <w:drawing>
           <wp:inline distT="0" distB="0" distL="0" distR="0" wp14:anchorId="272A60D8" wp14:editId="3F8D37C0">
             <wp:extent cx="5760720" cy="4077970"/>
@@ -354,21 +574,23 @@
         </w:rPr>
         <w:t>“</w:t>
       </w:r>
+      <w:proofErr w:type="spellStart"/>
       <w:r>
         <w:rPr>
           <w:i/>
           <w:iCs/>
           <w:lang w:val="en-US"/>
         </w:rPr>
-        <w:t>rl.on('line', (input) =&gt; {</w:t>
-      </w:r>
+        <w:t>rl.on</w:t>
+      </w:r>
+      <w:proofErr w:type="spellEnd"/>
       <w:r>
         <w:rPr>
           <w:i/>
           <w:iCs/>
           <w:lang w:val="en-US"/>
         </w:rPr>
-        <w:br/>
+        <w:t>('line', (input) =&gt; {</w:t>
       </w:r>
       <w:r>
         <w:rPr>
@@ -376,6 +598,7 @@
           <w:iCs/>
           <w:lang w:val="en-US"/>
         </w:rPr>
+        <w:br/>
         <w:t>console.log(`Received: ${input}`);</w:t>
       </w:r>
     </w:p>
@@ -412,6 +635,9 @@
         <w:pStyle w:val="Lijstalinea"/>
       </w:pPr>
       <w:r>
+        <w:rPr>
+          <w:noProof/>
+        </w:rPr>
         <w:drawing>
           <wp:inline distT="0" distB="0" distL="0" distR="0" wp14:anchorId="7627EE4C" wp14:editId="60239C6A">
             <wp:extent cx="4105848" cy="847843"/>
@@ -464,6 +690,9 @@
         <w:br/>
       </w:r>
       <w:r>
+        <w:rPr>
+          <w:noProof/>
+        </w:rPr>
         <w:drawing>
           <wp:inline distT="0" distB="0" distL="0" distR="0" wp14:anchorId="606C1A74" wp14:editId="5DB45453">
             <wp:extent cx="4086795" cy="1238423"/>
@@ -516,6 +745,9 @@
         <w:br/>
       </w:r>
       <w:r>
+        <w:rPr>
+          <w:noProof/>
+        </w:rPr>
         <w:drawing>
           <wp:inline distT="0" distB="0" distL="0" distR="0" wp14:anchorId="1D1C3095" wp14:editId="00BAFD0E">
             <wp:extent cx="5760720" cy="2011045"/>
@@ -568,6 +800,9 @@
         <w:br/>
       </w:r>
       <w:r>
+        <w:rPr>
+          <w:noProof/>
+        </w:rPr>
         <w:drawing>
           <wp:inline distT="0" distB="0" distL="0" distR="0" wp14:anchorId="4566AEA1" wp14:editId="6965222A">
             <wp:extent cx="5760720" cy="2388870"/>
@@ -621,6 +856,9 @@
         <w:br/>
       </w:r>
       <w:r>
+        <w:rPr>
+          <w:noProof/>
+        </w:rPr>
         <w:drawing>
           <wp:inline distT="0" distB="0" distL="0" distR="0" wp14:anchorId="3BB74AAC" wp14:editId="1BF41847">
             <wp:extent cx="4229690" cy="1524213"/>
@@ -673,6 +911,9 @@
         <w:br/>
       </w:r>
       <w:r>
+        <w:rPr>
+          <w:noProof/>
+        </w:rPr>
         <w:drawing>
           <wp:inline distT="0" distB="0" distL="0" distR="0" wp14:anchorId="02746D10" wp14:editId="5FA8AF86">
             <wp:extent cx="4115374" cy="2057687"/>
@@ -715,7 +956,15 @@
         <w:pStyle w:val="Kop1"/>
       </w:pPr>
       <w:r>
-        <w:t>Opdracht: mqtt intro</w:t>
+        <w:t xml:space="preserve">Opdracht: </w:t>
+      </w:r>
+      <w:proofErr w:type="spellStart"/>
+      <w:r>
+        <w:t>mqtt</w:t>
+      </w:r>
+      <w:proofErr w:type="spellEnd"/>
+      <w:r>
+        <w:t xml:space="preserve"> intro</w:t>
       </w:r>
     </w:p>
     <w:p>
@@ -733,6 +982,9 @@
         <w:br/>
       </w:r>
       <w:r>
+        <w:rPr>
+          <w:noProof/>
+        </w:rPr>
         <w:drawing>
           <wp:inline distT="0" distB="0" distL="0" distR="0" wp14:anchorId="505527DC" wp14:editId="3FD21B36">
             <wp:extent cx="5760720" cy="1995170"/>
@@ -786,6 +1038,9 @@
         <w:br/>
       </w:r>
       <w:r>
+        <w:rPr>
+          <w:noProof/>
+        </w:rPr>
         <w:drawing>
           <wp:inline distT="0" distB="0" distL="0" distR="0" wp14:anchorId="274D117C" wp14:editId="51C85DAE">
             <wp:extent cx="5760720" cy="2481580"/>
@@ -832,12 +1087,63 @@
         </w:numPr>
       </w:pPr>
       <w:r>
-        <w:t>Vanuit het bovenstaande programma is een message gepublished met topic “Kwik” en message “Hello mqtt”. In de onderstaande screenshots is te zien dat deze aankomt bij zowel de website als bij de computer. Beide hebben een subscription op het topic “Kwik”.</w:t>
-      </w:r>
-      <w:r>
-        <w:br/>
-      </w:r>
-      <w:r>
+        <w:t xml:space="preserve">Vanuit het bovenstaande programma is een </w:t>
+      </w:r>
+      <w:proofErr w:type="spellStart"/>
+      <w:r>
+        <w:t>message</w:t>
+      </w:r>
+      <w:proofErr w:type="spellEnd"/>
+      <w:r>
+        <w:t xml:space="preserve"> </w:t>
+      </w:r>
+      <w:proofErr w:type="spellStart"/>
+      <w:r>
+        <w:t>gepublished</w:t>
+      </w:r>
+      <w:proofErr w:type="spellEnd"/>
+      <w:r>
+        <w:t xml:space="preserve"> met topic “Kwik” en </w:t>
+      </w:r>
+      <w:proofErr w:type="spellStart"/>
+      <w:r>
+        <w:t>message</w:t>
+      </w:r>
+      <w:proofErr w:type="spellEnd"/>
+      <w:r>
+        <w:t xml:space="preserve"> “</w:t>
+      </w:r>
+      <w:proofErr w:type="spellStart"/>
+      <w:r>
+        <w:t>Hello</w:t>
+      </w:r>
+      <w:proofErr w:type="spellEnd"/>
+      <w:r>
+        <w:t xml:space="preserve"> </w:t>
+      </w:r>
+      <w:proofErr w:type="spellStart"/>
+      <w:r>
+        <w:t>mqtt</w:t>
+      </w:r>
+      <w:proofErr w:type="spellEnd"/>
+      <w:r>
+        <w:t xml:space="preserve">”. In de onderstaande screenshots is te zien dat deze aankomt bij zowel de website als bij de computer. Beide hebben een </w:t>
+      </w:r>
+      <w:proofErr w:type="spellStart"/>
+      <w:r>
+        <w:t>subscription</w:t>
+      </w:r>
+      <w:proofErr w:type="spellEnd"/>
+      <w:r>
+        <w:t xml:space="preserve"> op het topic “Kwik”.</w:t>
+      </w:r>
+      <w:r>
+        <w:br/>
+      </w:r>
+      <w:r>
+        <w:rPr>
+          <w:noProof/>
+        </w:rPr>
         <w:drawing>
           <wp:inline distT="0" distB="0" distL="0" distR="0" wp14:anchorId="41C3D96F" wp14:editId="140BD4BA">
             <wp:extent cx="5760720" cy="4613910"/>
@@ -878,6 +1184,9 @@
         <w:br/>
       </w:r>
       <w:r>
+        <w:rPr>
+          <w:noProof/>
+        </w:rPr>
         <w:lastRenderedPageBreak/>
         <w:drawing>
           <wp:inline distT="0" distB="0" distL="0" distR="0" wp14:anchorId="5F76FD25" wp14:editId="092BE724">
@@ -917,12 +1226,47 @@
       </w:r>
       <w:r>
         <w:br/>
-        <w:t>Om dit nogmaals te demonstreren wordt er een message geplublished vanaf de site met als topic “Kwik” en als message “Kwik’s Test”. Te zien is op de screenshots hieronder dat het bericht is aangekomen op beide clients.</w:t>
-      </w:r>
-      <w:r>
-        <w:br/>
-      </w:r>
-      <w:r>
+        <w:t xml:space="preserve">Om dit nogmaals te demonstreren wordt er een </w:t>
+      </w:r>
+      <w:proofErr w:type="spellStart"/>
+      <w:r>
+        <w:t>message</w:t>
+      </w:r>
+      <w:proofErr w:type="spellEnd"/>
+      <w:r>
+        <w:t xml:space="preserve"> </w:t>
+      </w:r>
+      <w:proofErr w:type="spellStart"/>
+      <w:r>
+        <w:t>geplublished</w:t>
+      </w:r>
+      <w:proofErr w:type="spellEnd"/>
+      <w:r>
+        <w:t xml:space="preserve"> vanaf de site met als topic “Kwik” en als </w:t>
+      </w:r>
+      <w:proofErr w:type="spellStart"/>
+      <w:r>
+        <w:t>message</w:t>
+      </w:r>
+      <w:proofErr w:type="spellEnd"/>
+      <w:r>
+        <w:t xml:space="preserve"> “</w:t>
+      </w:r>
+      <w:proofErr w:type="spellStart"/>
+      <w:r>
+        <w:t>Kwik’s</w:t>
+      </w:r>
+      <w:proofErr w:type="spellEnd"/>
+      <w:r>
+        <w:t xml:space="preserve"> Test”. Te zien is op de screenshots hieronder dat het bericht is aangekomen op beide clients.</w:t>
+      </w:r>
+      <w:r>
+        <w:br/>
+      </w:r>
+      <w:r>
+        <w:rPr>
+          <w:noProof/>
+        </w:rPr>
         <w:lastRenderedPageBreak/>
         <w:drawing>
           <wp:inline distT="0" distB="0" distL="0" distR="0" wp14:anchorId="56022B39" wp14:editId="71AA3908">
@@ -964,6 +1308,9 @@
         <w:br/>
       </w:r>
       <w:r>
+        <w:rPr>
+          <w:noProof/>
+        </w:rPr>
         <w:drawing>
           <wp:inline distT="0" distB="0" distL="0" distR="0" wp14:anchorId="37FE2797" wp14:editId="3CBE25D1">
             <wp:extent cx="5760720" cy="1835150"/>
@@ -1018,10 +1365,10 @@
       </w:r>
       <w:r>
         <w:drawing>
-          <wp:inline distT="0" distB="0" distL="0" distR="0" wp14:anchorId="6FBBF385" wp14:editId="24263B60">
-            <wp:extent cx="5760720" cy="5067935"/>
+          <wp:inline distT="0" distB="0" distL="0" distR="0" wp14:anchorId="6D6B2821" wp14:editId="456160B2">
+            <wp:extent cx="5760720" cy="5335270"/>
             <wp:effectExtent l="0" t="0" r="0" b="0"/>
-            <wp:docPr id="409242990" name="Afbeelding 1" descr="Afbeelding met tekst, schermopname&#10;&#10;Automatisch gegenereerde beschrijving"/>
+            <wp:docPr id="1400193789" name="Afbeelding 1" descr="Afbeelding met tekst, schermopname&#10;&#10;Automatisch gegenereerde beschrijving"/>
             <wp:cNvGraphicFramePr>
               <a:graphicFrameLocks xmlns:a="http://schemas.openxmlformats.org/drawingml/2006/main" noChangeAspect="1"/>
             </wp:cNvGraphicFramePr>
@@ -1029,7 +1376,7 @@
               <a:graphicData uri="http://schemas.openxmlformats.org/drawingml/2006/picture">
                 <pic:pic xmlns:pic="http://schemas.openxmlformats.org/drawingml/2006/picture">
                   <pic:nvPicPr>
-                    <pic:cNvPr id="409242990" name="Afbeelding 1" descr="Afbeelding met tekst, schermopname&#10;&#10;Automatisch gegenereerde beschrijving"/>
+                    <pic:cNvPr id="1400193789" name="Afbeelding 1" descr="Afbeelding met tekst, schermopname&#10;&#10;Automatisch gegenereerde beschrijving"/>
                     <pic:cNvPicPr/>
                   </pic:nvPicPr>
                   <pic:blipFill>
@@ -1041,7 +1388,7 @@
                   <pic:spPr>
                     <a:xfrm>
                       <a:off x="0" y="0"/>
-                      <a:ext cx="5760720" cy="5067935"/>
+                      <a:ext cx="5760720" cy="5335270"/>
                     </a:xfrm>
                     <a:prstGeom prst="rect">
                       <a:avLst/>
@@ -1063,18 +1410,21 @@
         </w:numPr>
       </w:pPr>
       <w:r>
+        <w:t>De code van de lamp is te zien in het onderstaande screenshot.</w:t>
+      </w:r>
+      <w:r>
+        <w:br/>
+      </w:r>
+      <w:r>
+        <w:br/>
+      </w:r>
+      <w:r>
         <w:lastRenderedPageBreak/>
-        <w:t>De code van de lamp is te zien in het onderstaande screenshot.</w:t>
-      </w:r>
-      <w:r>
-        <w:br/>
-      </w:r>
-      <w:r>
         <w:drawing>
-          <wp:inline distT="0" distB="0" distL="0" distR="0" wp14:anchorId="2D236181" wp14:editId="7EAF4E6C">
-            <wp:extent cx="5760720" cy="4617720"/>
+          <wp:inline distT="0" distB="0" distL="0" distR="0" wp14:anchorId="0CDC65D6" wp14:editId="5882EC7D">
+            <wp:extent cx="5760720" cy="5088890"/>
             <wp:effectExtent l="0" t="0" r="0" b="0"/>
-            <wp:docPr id="1864617598" name="Afbeelding 1" descr="Afbeelding met tekst, schermopname, software&#10;&#10;Automatisch gegenereerde beschrijving"/>
+            <wp:docPr id="1050155619" name="Afbeelding 1" descr="Afbeelding met tekst, schermopname, software&#10;&#10;Automatisch gegenereerde beschrijving"/>
             <wp:cNvGraphicFramePr>
               <a:graphicFrameLocks xmlns:a="http://schemas.openxmlformats.org/drawingml/2006/main" noChangeAspect="1"/>
             </wp:cNvGraphicFramePr>
@@ -1082,7 +1432,7 @@
               <a:graphicData uri="http://schemas.openxmlformats.org/drawingml/2006/picture">
                 <pic:pic xmlns:pic="http://schemas.openxmlformats.org/drawingml/2006/picture">
                   <pic:nvPicPr>
-                    <pic:cNvPr id="1864617598" name="Afbeelding 1" descr="Afbeelding met tekst, schermopname, software&#10;&#10;Automatisch gegenereerde beschrijving"/>
+                    <pic:cNvPr id="1050155619" name="Afbeelding 1" descr="Afbeelding met tekst, schermopname, software&#10;&#10;Automatisch gegenereerde beschrijving"/>
                     <pic:cNvPicPr/>
                   </pic:nvPicPr>
                   <pic:blipFill>
@@ -1094,7 +1444,7 @@
                   <pic:spPr>
                     <a:xfrm>
                       <a:off x="0" y="0"/>
-                      <a:ext cx="5760720" cy="4617720"/>
+                      <a:ext cx="5760720" cy="5088890"/>
                     </a:xfrm>
                     <a:prstGeom prst="rect">
                       <a:avLst/>
@@ -1110,18 +1460,37 @@
         <w:br/>
       </w:r>
       <w:r>
-        <w:t>De commands worden verzonden vanaf de website</w:t>
+        <w:t xml:space="preserve">De </w:t>
+      </w:r>
+      <w:proofErr w:type="spellStart"/>
+      <w:r>
+        <w:t>commands</w:t>
+      </w:r>
+      <w:proofErr w:type="spellEnd"/>
+      <w:r>
+        <w:t xml:space="preserve"> worden verzonden vanaf de website</w:t>
       </w:r>
       <w:r>
         <w:t xml:space="preserve"> om de verschillende lichtsterkten te simuleren</w:t>
       </w:r>
       <w:r>
-        <w:t>. Door via de website ook te subscriben op het topic “Beweging” zijn alle berichten te zien die verzonden zijn:</w:t>
-      </w:r>
-      <w:r>
-        <w:br/>
-      </w:r>
-      <w:r>
+        <w:t xml:space="preserve">. Door via de website ook te </w:t>
+      </w:r>
+      <w:proofErr w:type="spellStart"/>
+      <w:r>
+        <w:t>subscriben</w:t>
+      </w:r>
+      <w:proofErr w:type="spellEnd"/>
+      <w:r>
+        <w:t xml:space="preserve"> op het topic “Beweging” zijn alle berichten te zien die verzonden zijn:</w:t>
+      </w:r>
+      <w:r>
+        <w:br/>
+      </w:r>
+      <w:r>
+        <w:rPr>
+          <w:noProof/>
+        </w:rPr>
         <w:lastRenderedPageBreak/>
         <w:drawing>
           <wp:inline distT="0" distB="0" distL="0" distR="0" wp14:anchorId="2A358194" wp14:editId="49C17622">
@@ -1167,6 +1536,9 @@
         <w:br/>
       </w:r>
       <w:r>
+        <w:rPr>
+          <w:noProof/>
+        </w:rPr>
         <w:drawing>
           <wp:inline distT="0" distB="0" distL="0" distR="0" wp14:anchorId="553CE17C" wp14:editId="069695AD">
             <wp:extent cx="5760720" cy="1801495"/>
@@ -1219,12 +1591,15 @@
         <w:br/>
       </w:r>
       <w:r>
+        <w:br/>
+      </w:r>
+      <w:r>
         <w:lastRenderedPageBreak/>
         <w:drawing>
-          <wp:inline distT="0" distB="0" distL="0" distR="0" wp14:anchorId="541F7DE0" wp14:editId="572CE346">
-            <wp:extent cx="5760720" cy="6198870"/>
-            <wp:effectExtent l="0" t="0" r="0" b="0"/>
-            <wp:docPr id="2056054159" name="Afbeelding 1" descr="Afbeelding met tekst, schermopname, software&#10;&#10;Automatisch gegenereerde beschrijving"/>
+          <wp:inline distT="0" distB="0" distL="0" distR="0" wp14:anchorId="2C2D12FC" wp14:editId="6AE24A49">
+            <wp:extent cx="5760720" cy="6336030"/>
+            <wp:effectExtent l="0" t="0" r="0" b="7620"/>
+            <wp:docPr id="1335182229" name="Afbeelding 1" descr="Afbeelding met tekst, schermopname, software&#10;&#10;Automatisch gegenereerde beschrijving"/>
             <wp:cNvGraphicFramePr>
               <a:graphicFrameLocks xmlns:a="http://schemas.openxmlformats.org/drawingml/2006/main" noChangeAspect="1"/>
             </wp:cNvGraphicFramePr>
@@ -1232,7 +1607,7 @@
               <a:graphicData uri="http://schemas.openxmlformats.org/drawingml/2006/picture">
                 <pic:pic xmlns:pic="http://schemas.openxmlformats.org/drawingml/2006/picture">
                   <pic:nvPicPr>
-                    <pic:cNvPr id="2056054159" name="Afbeelding 1" descr="Afbeelding met tekst, schermopname, software&#10;&#10;Automatisch gegenereerde beschrijving"/>
+                    <pic:cNvPr id="1335182229" name="Afbeelding 1" descr="Afbeelding met tekst, schermopname, software&#10;&#10;Automatisch gegenereerde beschrijving"/>
                     <pic:cNvPicPr/>
                   </pic:nvPicPr>
                   <pic:blipFill>
@@ -1244,7 +1619,7 @@
                   <pic:spPr>
                     <a:xfrm>
                       <a:off x="0" y="0"/>
-                      <a:ext cx="5760720" cy="6198870"/>
+                      <a:ext cx="5760720" cy="6336030"/>
                     </a:xfrm>
                     <a:prstGeom prst="rect">
                       <a:avLst/>
@@ -1258,12 +1633,23 @@
       </w:r>
       <w:r>
         <w:br/>
-        <w:t>De screenshots hieronder laten respectievelijk de messages verzonden door de bewegingssensor en de effecten op de actuator (Lamp) zien:</w:t>
-      </w:r>
-      <w:r>
-        <w:br/>
-      </w:r>
-      <w:r>
+        <w:t xml:space="preserve">De screenshots hieronder laten respectievelijk de </w:t>
+      </w:r>
+      <w:proofErr w:type="spellStart"/>
+      <w:r>
+        <w:t>messages</w:t>
+      </w:r>
+      <w:proofErr w:type="spellEnd"/>
+      <w:r>
+        <w:t xml:space="preserve"> verzonden door de bewegingssensor en de effecten op de actuator (Lamp) zien:</w:t>
+      </w:r>
+      <w:r>
+        <w:br/>
+      </w:r>
+      <w:r>
+        <w:rPr>
+          <w:noProof/>
+        </w:rPr>
         <w:drawing>
           <wp:inline distT="0" distB="0" distL="0" distR="0" wp14:anchorId="7017D9A8" wp14:editId="5E05EB14">
             <wp:extent cx="5760720" cy="1416050"/>
@@ -1313,12 +1699,15 @@
         <w:br/>
       </w:r>
       <w:r>
+        <w:br/>
+      </w:r>
+      <w:r>
         <w:lastRenderedPageBreak/>
         <w:drawing>
-          <wp:inline distT="0" distB="0" distL="0" distR="0" wp14:anchorId="72F409B6" wp14:editId="180B426C">
-            <wp:extent cx="5760720" cy="6210935"/>
-            <wp:effectExtent l="0" t="0" r="0" b="0"/>
-            <wp:docPr id="1706055105" name="Afbeelding 1" descr="Afbeelding met tekst, schermopname, software&#10;&#10;Automatisch gegenereerde beschrijving"/>
+          <wp:inline distT="0" distB="0" distL="0" distR="0" wp14:anchorId="485281C9" wp14:editId="1F8A1154">
+            <wp:extent cx="5760720" cy="6315075"/>
+            <wp:effectExtent l="0" t="0" r="0" b="9525"/>
+            <wp:docPr id="142190749" name="Afbeelding 1" descr="Afbeelding met tekst, schermopname&#10;&#10;Automatisch gegenereerde beschrijving"/>
             <wp:cNvGraphicFramePr>
               <a:graphicFrameLocks xmlns:a="http://schemas.openxmlformats.org/drawingml/2006/main" noChangeAspect="1"/>
             </wp:cNvGraphicFramePr>
@@ -1326,7 +1715,7 @@
               <a:graphicData uri="http://schemas.openxmlformats.org/drawingml/2006/picture">
                 <pic:pic xmlns:pic="http://schemas.openxmlformats.org/drawingml/2006/picture">
                   <pic:nvPicPr>
-                    <pic:cNvPr id="1706055105" name="Afbeelding 1" descr="Afbeelding met tekst, schermopname, software&#10;&#10;Automatisch gegenereerde beschrijving"/>
+                    <pic:cNvPr id="142190749" name="Afbeelding 1" descr="Afbeelding met tekst, schermopname&#10;&#10;Automatisch gegenereerde beschrijving"/>
                     <pic:cNvPicPr/>
                   </pic:nvPicPr>
                   <pic:blipFill>
@@ -1338,7 +1727,7 @@
                   <pic:spPr>
                     <a:xfrm>
                       <a:off x="0" y="0"/>
-                      <a:ext cx="5760720" cy="6210935"/>
+                      <a:ext cx="5760720" cy="6315075"/>
                     </a:xfrm>
                     <a:prstGeom prst="rect">
                       <a:avLst/>
@@ -1352,12 +1741,23 @@
       </w:r>
       <w:r>
         <w:br/>
-        <w:t>De screenshots hieronder laten respectievelijk de messages verzonden door de website en de effecten op de actuator (Lamp) zien:</w:t>
-      </w:r>
-      <w:r>
-        <w:br/>
-      </w:r>
-      <w:r>
+        <w:t xml:space="preserve">De screenshots hieronder laten respectievelijk de </w:t>
+      </w:r>
+      <w:proofErr w:type="spellStart"/>
+      <w:r>
+        <w:t>messages</w:t>
+      </w:r>
+      <w:proofErr w:type="spellEnd"/>
+      <w:r>
+        <w:t xml:space="preserve"> verzonden door de website en de effecten op de actuator (Lamp) zien:</w:t>
+      </w:r>
+      <w:r>
+        <w:br/>
+      </w:r>
+      <w:r>
+        <w:rPr>
+          <w:noProof/>
+        </w:rPr>
         <w:lastRenderedPageBreak/>
         <w:drawing>
           <wp:inline distT="0" distB="0" distL="0" distR="0" wp14:anchorId="665BD541" wp14:editId="3C5D293E">
@@ -1399,6 +1799,9 @@
         <w:br/>
       </w:r>
       <w:r>
+        <w:rPr>
+          <w:noProof/>
+        </w:rPr>
         <w:drawing>
           <wp:inline distT="0" distB="0" distL="0" distR="0" wp14:anchorId="10EDABC2" wp14:editId="0649B93D">
             <wp:extent cx="5760720" cy="2129155"/>
@@ -1439,6 +1842,9 @@
         <w:br/>
       </w:r>
       <w:r>
+        <w:rPr>
+          <w:noProof/>
+        </w:rPr>
         <w:drawing>
           <wp:inline distT="0" distB="0" distL="0" distR="0" wp14:anchorId="35BAD345" wp14:editId="508E37F1">
             <wp:extent cx="5760720" cy="1917065"/>
@@ -1497,18 +1903,24 @@
         </w:numPr>
       </w:pPr>
       <w:r>
+        <w:t xml:space="preserve">Er wordt gebruik gemaakt van de volgende code voor de bewegingssensor: </w:t>
+      </w:r>
+      <w:r>
+        <w:br/>
+      </w:r>
+      <w:r>
+        <w:rPr>
+          <w:noProof/>
+        </w:rPr>
+        <w:t xml:space="preserve"> </w:t>
+      </w:r>
+      <w:r>
         <w:lastRenderedPageBreak/>
-        <w:t xml:space="preserve">Er wordt gebruik gemaakt van de volgende code voor de bewegingssensor: </w:t>
-      </w:r>
-      <w:r>
-        <w:br/>
-      </w:r>
-      <w:r>
         <w:drawing>
-          <wp:inline distT="0" distB="0" distL="0" distR="0" wp14:anchorId="182DE795" wp14:editId="1F5AB802">
-            <wp:extent cx="5760720" cy="6548120"/>
-            <wp:effectExtent l="0" t="0" r="0" b="5080"/>
-            <wp:docPr id="31555037" name="Afbeelding 1" descr="Afbeelding met tekst, schermopname, software, scherm&#10;&#10;Automatisch gegenereerde beschrijving"/>
+          <wp:inline distT="0" distB="0" distL="0" distR="0" wp14:anchorId="78BB0A64" wp14:editId="3958D975">
+            <wp:extent cx="5760720" cy="6756400"/>
+            <wp:effectExtent l="0" t="0" r="0" b="6350"/>
+            <wp:docPr id="1598903841" name="Afbeelding 1" descr="Afbeelding met tekst, schermopname, software, scherm&#10;&#10;Automatisch gegenereerde beschrijving"/>
             <wp:cNvGraphicFramePr>
               <a:graphicFrameLocks xmlns:a="http://schemas.openxmlformats.org/drawingml/2006/main" noChangeAspect="1"/>
             </wp:cNvGraphicFramePr>
@@ -1516,7 +1928,7 @@
               <a:graphicData uri="http://schemas.openxmlformats.org/drawingml/2006/picture">
                 <pic:pic xmlns:pic="http://schemas.openxmlformats.org/drawingml/2006/picture">
                   <pic:nvPicPr>
-                    <pic:cNvPr id="31555037" name="Afbeelding 1" descr="Afbeelding met tekst, schermopname, software, scherm&#10;&#10;Automatisch gegenereerde beschrijving"/>
+                    <pic:cNvPr id="1598903841" name="Afbeelding 1" descr="Afbeelding met tekst, schermopname, software, scherm&#10;&#10;Automatisch gegenereerde beschrijving"/>
                     <pic:cNvPicPr/>
                   </pic:nvPicPr>
                   <pic:blipFill>
@@ -1528,7 +1940,7 @@
                   <pic:spPr>
                     <a:xfrm>
                       <a:off x="0" y="0"/>
-                      <a:ext cx="5760720" cy="6548120"/>
+                      <a:ext cx="5760720" cy="6756400"/>
                     </a:xfrm>
                     <a:prstGeom prst="rect">
                       <a:avLst/>
@@ -1551,12 +1963,18 @@
         <w:br/>
       </w:r>
       <w:r>
+        <w:rPr>
+          <w:noProof/>
+        </w:rPr>
+        <w:t xml:space="preserve"> </w:t>
+      </w:r>
+      <w:r>
         <w:lastRenderedPageBreak/>
         <w:drawing>
-          <wp:inline distT="0" distB="0" distL="0" distR="0" wp14:anchorId="21355787" wp14:editId="10C333F2">
-            <wp:extent cx="5760720" cy="6161405"/>
+          <wp:inline distT="0" distB="0" distL="0" distR="0" wp14:anchorId="7F800CAC" wp14:editId="51B821F8">
+            <wp:extent cx="5760720" cy="6346825"/>
             <wp:effectExtent l="0" t="0" r="0" b="0"/>
-            <wp:docPr id="2047278086" name="Afbeelding 1" descr="Afbeelding met tekst, schermopname&#10;&#10;Automatisch gegenereerde beschrijving"/>
+            <wp:docPr id="2099177909" name="Afbeelding 1" descr="Afbeelding met tekst, schermopname&#10;&#10;Automatisch gegenereerde beschrijving"/>
             <wp:cNvGraphicFramePr>
               <a:graphicFrameLocks xmlns:a="http://schemas.openxmlformats.org/drawingml/2006/main" noChangeAspect="1"/>
             </wp:cNvGraphicFramePr>
@@ -1564,7 +1982,7 @@
               <a:graphicData uri="http://schemas.openxmlformats.org/drawingml/2006/picture">
                 <pic:pic xmlns:pic="http://schemas.openxmlformats.org/drawingml/2006/picture">
                   <pic:nvPicPr>
-                    <pic:cNvPr id="2047278086" name="Afbeelding 1" descr="Afbeelding met tekst, schermopname&#10;&#10;Automatisch gegenereerde beschrijving"/>
+                    <pic:cNvPr id="2099177909" name="Afbeelding 1" descr="Afbeelding met tekst, schermopname&#10;&#10;Automatisch gegenereerde beschrijving"/>
                     <pic:cNvPicPr/>
                   </pic:nvPicPr>
                   <pic:blipFill>
@@ -1576,7 +1994,7 @@
                   <pic:spPr>
                     <a:xfrm>
                       <a:off x="0" y="0"/>
-                      <a:ext cx="5760720" cy="6161405"/>
+                      <a:ext cx="5760720" cy="6346825"/>
                     </a:xfrm>
                     <a:prstGeom prst="rect">
                       <a:avLst/>
@@ -1603,6 +2021,9 @@
         <w:br/>
       </w:r>
       <w:r>
+        <w:rPr>
+          <w:noProof/>
+        </w:rPr>
         <w:lastRenderedPageBreak/>
         <w:drawing>
           <wp:inline distT="0" distB="0" distL="0" distR="0" wp14:anchorId="6697AC7A" wp14:editId="3530BE99">
@@ -1648,6 +2069,9 @@
         <w:br/>
       </w:r>
       <w:r>
+        <w:rPr>
+          <w:noProof/>
+        </w:rPr>
         <w:drawing>
           <wp:inline distT="0" distB="0" distL="0" distR="0" wp14:anchorId="14C0CC05" wp14:editId="6DBD23E1">
             <wp:extent cx="5760720" cy="2094865"/>
@@ -1692,6 +2116,9 @@
         <w:br/>
       </w:r>
       <w:r>
+        <w:rPr>
+          <w:noProof/>
+        </w:rPr>
         <w:drawing>
           <wp:inline distT="0" distB="0" distL="0" distR="0" wp14:anchorId="75AE9CEC" wp14:editId="3C20EA9F">
             <wp:extent cx="5760720" cy="2130425"/>
@@ -1797,6 +2224,9 @@
         <w:br/>
       </w:r>
       <w:r>
+        <w:rPr>
+          <w:noProof/>
+        </w:rPr>
         <w:drawing>
           <wp:inline distT="0" distB="0" distL="0" distR="0" wp14:anchorId="343A7BFA" wp14:editId="7BEA0E27">
             <wp:extent cx="5760720" cy="2188845"/>
@@ -1840,6 +2270,9 @@
         <w:t xml:space="preserve"> </w:t>
       </w:r>
       <w:r>
+        <w:rPr>
+          <w:noProof/>
+        </w:rPr>
         <w:drawing>
           <wp:inline distT="0" distB="0" distL="0" distR="0" wp14:anchorId="0CC65112" wp14:editId="0BC7F067">
             <wp:extent cx="5760720" cy="2047240"/>
@@ -2694,6 +3127,7 @@
   <w:style w:type="character" w:default="1" w:styleId="Standaardalinea-lettertype">
     <w:name w:val="Default Paragraph Font"/>
     <w:uiPriority w:val="1"/>
+    <w:semiHidden/>
     <w:unhideWhenUsed/>
   </w:style>
   <w:style w:type="table" w:default="1" w:styleId="Standaardtabel">

</xml_diff>